<commit_message>
readme and database configuration added
</commit_message>
<xml_diff>
--- a/Course_Go_Project_Summary.docx
+++ b/Course_Go_Project_Summary.docx
@@ -8,7 +8,6 @@
         <w:pStyle w:val="normal1"/>
         <w:pageBreakBefore w:val="false"/>
         <w:widowControl w:val="false"/>
-        <w:pBdr/>
         <w:spacing w:lineRule="auto" w:line="240" w:before="0" w:after="0"/>
         <w:rPr>
           <w:rFonts w:ascii="Arial" w:hAnsi="Arial" w:eastAsia="Arial" w:cs="Arial"/>
@@ -21,12 +20,14 @@
           <w:color w:val="000000"/>
         </w:rPr>
       </w:r>
+      <w:bookmarkStart w:id="0" w:name="__DdeLink__437_2367725694"/>
+      <w:bookmarkStart w:id="1" w:name="__DdeLink__437_2367725694"/>
+      <w:bookmarkEnd w:id="1"/>
     </w:p>
     <w:p>
       <w:pPr>
         <w:pStyle w:val="normal1"/>
         <w:pageBreakBefore w:val="false"/>
-        <w:pBdr/>
         <w:spacing w:lineRule="auto" w:line="240" w:before="0" w:after="0"/>
         <w:rPr>
           <w:rFonts w:ascii="Arial" w:hAnsi="Arial" w:eastAsia="Arial" w:cs="Arial"/>
@@ -41,9 +42,9 @@
           <w:szCs w:val="24"/>
         </w:rPr>
       </w:r>
-      <w:bookmarkStart w:id="0" w:name="_gjdgxs"/>
-      <w:bookmarkStart w:id="1" w:name="_gjdgxs"/>
-      <w:bookmarkEnd w:id="1"/>
+      <w:bookmarkStart w:id="2" w:name="_gjdgxs"/>
+      <w:bookmarkStart w:id="3" w:name="_gjdgxs"/>
+      <w:bookmarkEnd w:id="3"/>
     </w:p>
     <w:tbl>
       <w:tblPr>
@@ -81,7 +82,6 @@
           <w:p>
             <w:pPr>
               <w:pStyle w:val="normal1"/>
-              <w:pBdr/>
               <w:spacing w:before="0" w:after="200"/>
               <w:rPr>
                 <w:rFonts w:ascii="Arial" w:hAnsi="Arial" w:eastAsia="Arial" w:cs="Arial"/>
@@ -113,7 +113,6 @@
           <w:p>
             <w:pPr>
               <w:pStyle w:val="normal1"/>
-              <w:pBdr/>
               <w:spacing w:lineRule="auto" w:line="240" w:before="120" w:after="120"/>
               <w:rPr>
                 <w:rFonts w:ascii="Arial" w:hAnsi="Arial" w:eastAsia="Arial" w:cs="Arial"/>
@@ -201,7 +200,7 @@
                 <w:sz w:val="24"/>
                 <w:szCs w:val="24"/>
               </w:rPr>
-              <w:t xml:space="preserve">Project author </w:t>
+              <w:t>Project author</w:t>
             </w:r>
           </w:p>
         </w:tc>
@@ -303,15 +302,7 @@
                 <w:sz w:val="24"/>
                 <w:szCs w:val="24"/>
               </w:rPr>
-              <w:t xml:space="preserve">FN </w:t>
-            </w:r>
-            <w:r>
-              <w:rPr>
-                <w:rFonts w:eastAsia="Arial" w:cs="Arial" w:ascii="Arial" w:hAnsi="Arial"/>
-                <w:sz w:val="24"/>
-                <w:szCs w:val="24"/>
-              </w:rPr>
-              <w:t xml:space="preserve">45616 </w:t>
+              <w:t>FN 45616</w:t>
             </w:r>
           </w:p>
         </w:tc>
@@ -429,9 +420,9 @@
           <w:szCs w:val="24"/>
         </w:rPr>
       </w:r>
-      <w:bookmarkStart w:id="2" w:name="_gjdgxs_копие_1"/>
-      <w:bookmarkStart w:id="3" w:name="_gjdgxs_копие_1"/>
-      <w:bookmarkEnd w:id="3"/>
+      <w:bookmarkStart w:id="4" w:name="_gjdgxs_копие_1"/>
+      <w:bookmarkStart w:id="5" w:name="_gjdgxs_копие_1"/>
+      <w:bookmarkEnd w:id="5"/>
     </w:p>
     <w:tbl>
       <w:tblPr>
@@ -471,7 +462,6 @@
                 <w:ilvl w:val="0"/>
                 <w:numId w:val="1"/>
               </w:numPr>
-              <w:pBdr/>
               <w:spacing w:lineRule="auto" w:line="276" w:before="0" w:after="200"/>
               <w:ind w:hanging="360" w:left="360"/>
               <w:rPr>
@@ -638,13 +628,14 @@
               </w:rPr>
             </w:pPr>
             <w:r>
-              <w:rPr/>
-            </w:r>
-          </w:p>
-          <w:p>
-            <w:pPr>
-              <w:pStyle w:val="normal1"/>
-              <w:pBdr/>
+              <w:rPr>
+                <w:rFonts w:eastAsia="Arial" w:cs="Arial" w:ascii="Arial" w:hAnsi="Arial"/>
+              </w:rPr>
+            </w:r>
+          </w:p>
+          <w:p>
+            <w:pPr>
+              <w:pStyle w:val="normal1"/>
               <w:spacing w:lineRule="auto" w:line="240" w:before="120" w:after="200"/>
               <w:rPr>
                 <w:rFonts w:ascii="Arial" w:hAnsi="Arial" w:eastAsia="Arial" w:cs="Arial"/>
@@ -663,7 +654,6 @@
       <w:pPr>
         <w:pStyle w:val="normal1"/>
         <w:pageBreakBefore w:val="false"/>
-        <w:pBdr/>
         <w:spacing w:lineRule="auto" w:line="240" w:before="0" w:after="0"/>
         <w:rPr>
           <w:rFonts w:ascii="Arial" w:hAnsi="Arial" w:eastAsia="Arial" w:cs="Arial"/>
@@ -680,7 +670,6 @@
         <w:pStyle w:val="normal1"/>
         <w:pageBreakBefore w:val="false"/>
         <w:widowControl w:val="false"/>
-        <w:pBdr/>
         <w:spacing w:lineRule="auto" w:line="240" w:before="0" w:after="0"/>
         <w:rPr>
           <w:rFonts w:ascii="Arial" w:hAnsi="Arial" w:eastAsia="Arial" w:cs="Arial"/>
@@ -709,8 +698,8 @@
       </w:tblPr>
       <w:tblGrid>
         <w:gridCol w:w="2610"/>
-        <w:gridCol w:w="6510"/>
-        <w:gridCol w:w="3836"/>
+        <w:gridCol w:w="6509"/>
+        <w:gridCol w:w="3837"/>
       </w:tblGrid>
       <w:tr>
         <w:trPr/>
@@ -734,7 +723,6 @@
                 <w:ilvl w:val="0"/>
                 <w:numId w:val="1"/>
               </w:numPr>
-              <w:pBdr/>
               <w:spacing w:lineRule="auto" w:line="276" w:before="240" w:after="200"/>
               <w:ind w:hanging="360" w:left="360"/>
               <w:rPr>
@@ -771,7 +759,6 @@
           <w:p>
             <w:pPr>
               <w:pStyle w:val="normal1"/>
-              <w:pBdr/>
               <w:spacing w:before="0" w:after="200"/>
               <w:rPr>
                 <w:rFonts w:ascii="Arial" w:hAnsi="Arial" w:eastAsia="Arial" w:cs="Arial"/>
@@ -789,7 +776,7 @@
         </w:tc>
         <w:tc>
           <w:tcPr>
-            <w:tcW w:w="6510" w:type="dxa"/>
+            <w:tcW w:w="6509" w:type="dxa"/>
             <w:tcBorders>
               <w:top w:val="single" w:sz="4" w:space="0" w:color="000000"/>
               <w:left w:val="single" w:sz="4" w:space="0" w:color="000000"/>
@@ -802,7 +789,6 @@
           <w:p>
             <w:pPr>
               <w:pStyle w:val="normal1"/>
-              <w:pBdr/>
               <w:spacing w:before="0" w:after="200"/>
               <w:rPr>
                 <w:rFonts w:ascii="Arial" w:hAnsi="Arial" w:eastAsia="Arial" w:cs="Arial"/>
@@ -820,7 +806,7 @@
         </w:tc>
         <w:tc>
           <w:tcPr>
-            <w:tcW w:w="3836" w:type="dxa"/>
+            <w:tcW w:w="3837" w:type="dxa"/>
             <w:tcBorders>
               <w:top w:val="single" w:sz="4" w:space="0" w:color="000000"/>
               <w:left w:val="single" w:sz="4" w:space="0" w:color="000000"/>
@@ -833,7 +819,6 @@
           <w:p>
             <w:pPr>
               <w:pStyle w:val="normal1"/>
-              <w:pBdr/>
               <w:spacing w:before="0" w:after="200"/>
               <w:rPr>
                 <w:rFonts w:ascii="Arial" w:hAnsi="Arial" w:eastAsia="Arial" w:cs="Arial"/>
@@ -870,7 +855,6 @@
                 <w:ilvl w:val="1"/>
                 <w:numId w:val="1"/>
               </w:numPr>
-              <w:pBdr/>
               <w:spacing w:lineRule="auto" w:line="276" w:before="0" w:after="200"/>
               <w:ind w:hanging="450" w:left="450"/>
               <w:rPr>
@@ -889,18 +873,17 @@
         </w:tc>
         <w:tc>
           <w:tcPr>
-            <w:tcW w:w="6510" w:type="dxa"/>
-            <w:tcBorders>
-              <w:top w:val="single" w:sz="4" w:space="0" w:color="000000"/>
-              <w:left w:val="single" w:sz="4" w:space="0" w:color="000000"/>
-              <w:bottom w:val="single" w:sz="4" w:space="0" w:color="000000"/>
-              <w:right w:val="single" w:sz="4" w:space="0" w:color="000000"/>
-            </w:tcBorders>
-          </w:tcPr>
-          <w:p>
-            <w:pPr>
-              <w:pStyle w:val="normal1"/>
-              <w:pBdr/>
+            <w:tcW w:w="6509" w:type="dxa"/>
+            <w:tcBorders>
+              <w:top w:val="single" w:sz="4" w:space="0" w:color="000000"/>
+              <w:left w:val="single" w:sz="4" w:space="0" w:color="000000"/>
+              <w:bottom w:val="single" w:sz="4" w:space="0" w:color="000000"/>
+              <w:right w:val="single" w:sz="4" w:space="0" w:color="000000"/>
+            </w:tcBorders>
+          </w:tcPr>
+          <w:p>
+            <w:pPr>
+              <w:pStyle w:val="normal1"/>
               <w:spacing w:before="0" w:after="200"/>
               <w:rPr>
                 <w:rFonts w:ascii="Arial" w:hAnsi="Arial" w:eastAsia="Arial" w:cs="Arial"/>
@@ -916,7 +899,7 @@
         </w:tc>
         <w:tc>
           <w:tcPr>
-            <w:tcW w:w="3836" w:type="dxa"/>
+            <w:tcW w:w="3837" w:type="dxa"/>
             <w:tcBorders>
               <w:top w:val="single" w:sz="4" w:space="0" w:color="000000"/>
               <w:left w:val="single" w:sz="4" w:space="0" w:color="000000"/>
@@ -929,7 +912,6 @@
               <w:pStyle w:val="normal1"/>
               <w:keepNext w:val="true"/>
               <w:widowControl w:val="false"/>
-              <w:pBdr/>
               <w:spacing w:lineRule="auto" w:line="240" w:before="120" w:after="60"/>
               <w:rPr>
                 <w:rFonts w:ascii="Arial" w:hAnsi="Arial" w:eastAsia="Arial" w:cs="Arial"/>
@@ -964,7 +946,6 @@
                 <w:ilvl w:val="1"/>
                 <w:numId w:val="1"/>
               </w:numPr>
-              <w:pBdr/>
               <w:spacing w:lineRule="auto" w:line="276" w:before="0" w:after="200"/>
               <w:ind w:hanging="450" w:left="450"/>
               <w:rPr>
@@ -983,35 +964,27 @@
         </w:tc>
         <w:tc>
           <w:tcPr>
-            <w:tcW w:w="6510" w:type="dxa"/>
-            <w:tcBorders>
-              <w:top w:val="single" w:sz="4" w:space="0" w:color="000000"/>
-              <w:left w:val="single" w:sz="4" w:space="0" w:color="000000"/>
-              <w:bottom w:val="single" w:sz="4" w:space="0" w:color="000000"/>
-              <w:right w:val="single" w:sz="4" w:space="0" w:color="000000"/>
-            </w:tcBorders>
-          </w:tcPr>
-          <w:p>
-            <w:pPr>
-              <w:pStyle w:val="normal1"/>
-              <w:pBdr/>
-              <w:rPr>
-                <w:rFonts w:ascii="Arial" w:hAnsi="Arial" w:eastAsia="Arial" w:cs="Arial"/>
-              </w:rPr>
-            </w:pPr>
-            <w:r>
-              <w:rPr>
-                <w:rFonts w:eastAsia="Arial" w:cs="Arial" w:ascii="Arial" w:hAnsi="Arial"/>
-                <w:i/>
-              </w:rPr>
-              <w:t>Anonymous Use</w:t>
-            </w:r>
-            <w:r>
-              <w:rPr>
-                <w:rFonts w:eastAsia="Arial" w:cs="Arial" w:ascii="Arial" w:hAnsi="Arial"/>
-                <w:i/>
-              </w:rPr>
-              <w:t xml:space="preserve">r </w:t>
+            <w:tcW w:w="6509" w:type="dxa"/>
+            <w:tcBorders>
+              <w:top w:val="single" w:sz="4" w:space="0" w:color="000000"/>
+              <w:left w:val="single" w:sz="4" w:space="0" w:color="000000"/>
+              <w:bottom w:val="single" w:sz="4" w:space="0" w:color="000000"/>
+              <w:right w:val="single" w:sz="4" w:space="0" w:color="000000"/>
+            </w:tcBorders>
+          </w:tcPr>
+          <w:p>
+            <w:pPr>
+              <w:pStyle w:val="normal1"/>
+              <w:rPr>
+                <w:rFonts w:ascii="Arial" w:hAnsi="Arial" w:eastAsia="Arial" w:cs="Arial"/>
+              </w:rPr>
+            </w:pPr>
+            <w:r>
+              <w:rPr>
+                <w:rFonts w:eastAsia="Arial" w:cs="Arial" w:ascii="Arial" w:hAnsi="Arial"/>
+                <w:i/>
+              </w:rPr>
+              <w:t xml:space="preserve">Anonymous User </w:t>
             </w:r>
             <w:r>
               <w:rPr>
@@ -1056,13 +1029,7 @@
               <w:rPr>
                 <w:rFonts w:eastAsia="Arial" w:cs="Arial" w:ascii="Arial" w:hAnsi="Arial"/>
               </w:rPr>
-              <w:t xml:space="preserve">g </w:t>
-            </w:r>
-            <w:r>
-              <w:rPr>
-                <w:rFonts w:eastAsia="Arial" w:cs="Arial" w:ascii="Arial" w:hAnsi="Arial"/>
-              </w:rPr>
-              <w:t xml:space="preserve">password. By default, all new registered users have </w:t>
+              <w:t xml:space="preserve">g password. By default, all new registered users have </w:t>
             </w:r>
             <w:r>
               <w:rPr>
@@ -1107,7 +1074,6 @@
           <w:p>
             <w:pPr>
               <w:pStyle w:val="normal1"/>
-              <w:pBdr/>
               <w:rPr>
                 <w:rFonts w:ascii="Arial" w:hAnsi="Arial" w:eastAsia="Arial" w:cs="Arial"/>
               </w:rPr>
@@ -1135,7 +1101,7 @@
         </w:tc>
         <w:tc>
           <w:tcPr>
-            <w:tcW w:w="3836" w:type="dxa"/>
+            <w:tcW w:w="3837" w:type="dxa"/>
             <w:tcBorders>
               <w:top w:val="single" w:sz="4" w:space="0" w:color="000000"/>
               <w:left w:val="single" w:sz="4" w:space="0" w:color="000000"/>
@@ -1147,7 +1113,6 @@
             <w:pPr>
               <w:pStyle w:val="normal1"/>
               <w:widowControl w:val="false"/>
-              <w:pBdr/>
               <w:spacing w:lineRule="auto" w:line="240" w:before="120" w:after="60"/>
               <w:rPr>
                 <w:rFonts w:ascii="Arial" w:hAnsi="Arial" w:eastAsia="Arial" w:cs="Arial"/>
@@ -1183,7 +1148,6 @@
                 <w:ilvl w:val="1"/>
                 <w:numId w:val="1"/>
               </w:numPr>
-              <w:pBdr/>
               <w:spacing w:lineRule="auto" w:line="276" w:before="0" w:after="200"/>
               <w:ind w:hanging="450" w:left="450"/>
               <w:rPr>
@@ -1196,24 +1160,23 @@
                 <w:rFonts w:eastAsia="Arial" w:cs="Arial" w:ascii="Arial" w:hAnsi="Arial"/>
                 <w:b/>
               </w:rPr>
-              <w:t xml:space="preserve">Change User Data </w:t>
-            </w:r>
-          </w:p>
-        </w:tc>
-        <w:tc>
-          <w:tcPr>
-            <w:tcW w:w="6510" w:type="dxa"/>
-            <w:tcBorders>
-              <w:top w:val="single" w:sz="4" w:space="0" w:color="000000"/>
-              <w:left w:val="single" w:sz="4" w:space="0" w:color="000000"/>
-              <w:bottom w:val="single" w:sz="4" w:space="0" w:color="000000"/>
-              <w:right w:val="single" w:sz="4" w:space="0" w:color="000000"/>
-            </w:tcBorders>
-          </w:tcPr>
-          <w:p>
-            <w:pPr>
-              <w:pStyle w:val="normal1"/>
-              <w:pBdr/>
+              <w:t>Change User Data</w:t>
+            </w:r>
+          </w:p>
+        </w:tc>
+        <w:tc>
+          <w:tcPr>
+            <w:tcW w:w="6509" w:type="dxa"/>
+            <w:tcBorders>
+              <w:top w:val="single" w:sz="4" w:space="0" w:color="000000"/>
+              <w:left w:val="single" w:sz="4" w:space="0" w:color="000000"/>
+              <w:bottom w:val="single" w:sz="4" w:space="0" w:color="000000"/>
+              <w:right w:val="single" w:sz="4" w:space="0" w:color="000000"/>
+            </w:tcBorders>
+          </w:tcPr>
+          <w:p>
+            <w:pPr>
+              <w:pStyle w:val="normal1"/>
               <w:spacing w:lineRule="auto" w:line="240" w:before="0" w:after="240"/>
               <w:rPr>
                 <w:rFonts w:ascii="Arial" w:hAnsi="Arial" w:eastAsia="Arial" w:cs="Arial"/>
@@ -1224,14 +1187,7 @@
                 <w:rFonts w:eastAsia="Arial" w:cs="Arial" w:ascii="Arial" w:hAnsi="Arial"/>
                 <w:i/>
               </w:rPr>
-              <w:t>Registered Us</w:t>
-            </w:r>
-            <w:r>
-              <w:rPr>
-                <w:rFonts w:eastAsia="Arial" w:cs="Arial" w:ascii="Arial" w:hAnsi="Arial"/>
-                <w:i/>
-              </w:rPr>
-              <w:t xml:space="preserve">er </w:t>
+              <w:t xml:space="preserve">Registered User </w:t>
             </w:r>
             <w:r>
               <w:rPr>
@@ -1257,14 +1213,7 @@
                 <w:rFonts w:eastAsia="Arial" w:cs="Arial" w:ascii="Arial" w:hAnsi="Arial"/>
                 <w:i/>
               </w:rPr>
-              <w:t>Us</w:t>
-            </w:r>
-            <w:r>
-              <w:rPr>
-                <w:rFonts w:eastAsia="Arial" w:cs="Arial" w:ascii="Arial" w:hAnsi="Arial"/>
-                <w:i/>
-              </w:rPr>
-              <w:t>er Da</w:t>
+              <w:t>User Da</w:t>
             </w:r>
             <w:r>
               <w:rPr>
@@ -1290,14 +1239,7 @@
                 <w:rFonts w:eastAsia="Arial" w:cs="Arial" w:ascii="Arial" w:hAnsi="Arial"/>
                 <w:i/>
               </w:rPr>
-              <w:t xml:space="preserve"> </w:t>
-            </w:r>
-            <w:r>
-              <w:rPr>
-                <w:rFonts w:eastAsia="Arial" w:cs="Arial" w:ascii="Arial" w:hAnsi="Arial"/>
-                <w:i/>
-              </w:rPr>
-              <w:t xml:space="preserve">Token Keys </w:t>
+              <w:t xml:space="preserve"> Token Keys </w:t>
             </w:r>
             <w:r>
               <w:rPr>
@@ -1310,21 +1252,7 @@
                 <w:rFonts w:eastAsia="Arial" w:cs="Arial" w:ascii="Arial" w:hAnsi="Arial"/>
                 <w:i/>
               </w:rPr>
-              <w:t>te in more St</w:t>
-            </w:r>
-            <w:r>
-              <w:rPr>
-                <w:rFonts w:eastAsia="Arial" w:cs="Arial" w:ascii="Arial" w:hAnsi="Arial"/>
-                <w:i/>
-              </w:rPr>
-              <w:t>u</w:t>
-            </w:r>
-            <w:r>
-              <w:rPr>
-                <w:rFonts w:eastAsia="Arial" w:cs="Arial" w:ascii="Arial" w:hAnsi="Arial"/>
-                <w:i/>
-              </w:rPr>
-              <w:t>dent Groups</w:t>
+              <w:t>te in more Student Groups</w:t>
             </w:r>
             <w:r>
               <w:rPr>
@@ -1350,18 +1278,17 @@
         </w:tc>
         <w:tc>
           <w:tcPr>
-            <w:tcW w:w="3836" w:type="dxa"/>
-            <w:tcBorders>
-              <w:top w:val="single" w:sz="4" w:space="0" w:color="000000"/>
-              <w:left w:val="single" w:sz="4" w:space="0" w:color="000000"/>
-              <w:bottom w:val="single" w:sz="4" w:space="0" w:color="000000"/>
-              <w:right w:val="single" w:sz="4" w:space="0" w:color="000000"/>
-            </w:tcBorders>
-          </w:tcPr>
-          <w:p>
-            <w:pPr>
-              <w:pStyle w:val="normal1"/>
-              <w:pBdr/>
+            <w:tcW w:w="3837" w:type="dxa"/>
+            <w:tcBorders>
+              <w:top w:val="single" w:sz="4" w:space="0" w:color="000000"/>
+              <w:left w:val="single" w:sz="4" w:space="0" w:color="000000"/>
+              <w:bottom w:val="single" w:sz="4" w:space="0" w:color="000000"/>
+              <w:right w:val="single" w:sz="4" w:space="0" w:color="000000"/>
+            </w:tcBorders>
+          </w:tcPr>
+          <w:p>
+            <w:pPr>
+              <w:pStyle w:val="normal1"/>
               <w:spacing w:lineRule="auto" w:line="240" w:before="0" w:after="240"/>
               <w:rPr>
                 <w:rFonts w:ascii="Arial" w:hAnsi="Arial" w:eastAsia="Arial" w:cs="Arial"/>
@@ -1397,7 +1324,6 @@
                 <w:ilvl w:val="1"/>
                 <w:numId w:val="1"/>
               </w:numPr>
-              <w:pBdr/>
               <w:spacing w:lineRule="auto" w:line="276" w:before="0" w:after="200"/>
               <w:ind w:hanging="432" w:left="432"/>
               <w:rPr>
@@ -1410,24 +1336,23 @@
                 <w:rFonts w:eastAsia="Arial" w:cs="Arial" w:ascii="Arial" w:hAnsi="Arial"/>
                 <w:b/>
               </w:rPr>
-              <w:t xml:space="preserve">Manage Users </w:t>
-            </w:r>
-          </w:p>
-        </w:tc>
-        <w:tc>
-          <w:tcPr>
-            <w:tcW w:w="6510" w:type="dxa"/>
-            <w:tcBorders>
-              <w:top w:val="single" w:sz="4" w:space="0" w:color="000000"/>
-              <w:left w:val="single" w:sz="4" w:space="0" w:color="000000"/>
-              <w:bottom w:val="single" w:sz="4" w:space="0" w:color="000000"/>
-              <w:right w:val="single" w:sz="4" w:space="0" w:color="000000"/>
-            </w:tcBorders>
-          </w:tcPr>
-          <w:p>
-            <w:pPr>
-              <w:pStyle w:val="normal1"/>
-              <w:pBdr/>
+              <w:t>Manage Users</w:t>
+            </w:r>
+          </w:p>
+        </w:tc>
+        <w:tc>
+          <w:tcPr>
+            <w:tcW w:w="6509" w:type="dxa"/>
+            <w:tcBorders>
+              <w:top w:val="single" w:sz="4" w:space="0" w:color="000000"/>
+              <w:left w:val="single" w:sz="4" w:space="0" w:color="000000"/>
+              <w:bottom w:val="single" w:sz="4" w:space="0" w:color="000000"/>
+              <w:right w:val="single" w:sz="4" w:space="0" w:color="000000"/>
+            </w:tcBorders>
+          </w:tcPr>
+          <w:p>
+            <w:pPr>
+              <w:pStyle w:val="normal1"/>
               <w:spacing w:lineRule="auto" w:line="240" w:before="0" w:after="240"/>
               <w:rPr>
                 <w:rFonts w:ascii="Arial" w:hAnsi="Arial" w:eastAsia="Arial" w:cs="Arial"/>
@@ -1444,13 +1369,12 @@
               <w:rPr>
                 <w:rFonts w:eastAsia="Arial" w:cs="Arial" w:ascii="Arial" w:hAnsi="Arial"/>
               </w:rPr>
-              <w:t xml:space="preserve"> can browse and filter users based on different criteria: first and last name, email, Role. </w:t>
-            </w:r>
-          </w:p>
-          <w:p>
-            <w:pPr>
-              <w:pStyle w:val="normal1"/>
-              <w:pBdr/>
+              <w:t xml:space="preserve"> can browse and filter users based on different criteria: first and last name, email, Role.</w:t>
+            </w:r>
+          </w:p>
+          <w:p>
+            <w:pPr>
+              <w:pStyle w:val="normal1"/>
               <w:spacing w:lineRule="auto" w:line="240" w:before="0" w:after="240"/>
               <w:rPr>
                 <w:rFonts w:ascii="Arial" w:hAnsi="Arial" w:eastAsia="Arial" w:cs="Arial"/>
@@ -1486,7 +1410,6 @@
           <w:p>
             <w:pPr>
               <w:pStyle w:val="normal1"/>
-              <w:pBdr/>
               <w:spacing w:lineRule="auto" w:line="240" w:before="0" w:after="240"/>
               <w:rPr>
                 <w:rFonts w:ascii="Arial" w:hAnsi="Arial" w:eastAsia="Arial" w:cs="Arial"/>
@@ -1522,18 +1445,17 @@
         </w:tc>
         <w:tc>
           <w:tcPr>
-            <w:tcW w:w="3836" w:type="dxa"/>
-            <w:tcBorders>
-              <w:top w:val="single" w:sz="4" w:space="0" w:color="000000"/>
-              <w:left w:val="single" w:sz="4" w:space="0" w:color="000000"/>
-              <w:bottom w:val="single" w:sz="4" w:space="0" w:color="000000"/>
-              <w:right w:val="single" w:sz="4" w:space="0" w:color="000000"/>
-            </w:tcBorders>
-          </w:tcPr>
-          <w:p>
-            <w:pPr>
-              <w:pStyle w:val="normal1"/>
-              <w:pBdr/>
+            <w:tcW w:w="3837" w:type="dxa"/>
+            <w:tcBorders>
+              <w:top w:val="single" w:sz="4" w:space="0" w:color="000000"/>
+              <w:left w:val="single" w:sz="4" w:space="0" w:color="000000"/>
+              <w:bottom w:val="single" w:sz="4" w:space="0" w:color="000000"/>
+              <w:right w:val="single" w:sz="4" w:space="0" w:color="000000"/>
+            </w:tcBorders>
+          </w:tcPr>
+          <w:p>
+            <w:pPr>
+              <w:pStyle w:val="normal1"/>
               <w:spacing w:lineRule="auto" w:line="240" w:before="0" w:after="240"/>
               <w:rPr>
                 <w:rFonts w:ascii="Arial" w:hAnsi="Arial" w:eastAsia="Arial" w:cs="Arial"/>
@@ -1569,7 +1491,6 @@
                 <w:ilvl w:val="1"/>
                 <w:numId w:val="1"/>
               </w:numPr>
-              <w:pBdr/>
               <w:spacing w:before="0" w:after="200"/>
               <w:ind w:hanging="432" w:left="432"/>
               <w:rPr>
@@ -1602,18 +1523,17 @@
         </w:tc>
         <w:tc>
           <w:tcPr>
-            <w:tcW w:w="6510" w:type="dxa"/>
-            <w:tcBorders>
-              <w:top w:val="single" w:sz="4" w:space="0" w:color="000000"/>
-              <w:left w:val="single" w:sz="4" w:space="0" w:color="000000"/>
-              <w:bottom w:val="single" w:sz="4" w:space="0" w:color="000000"/>
-              <w:right w:val="single" w:sz="4" w:space="0" w:color="000000"/>
-            </w:tcBorders>
-          </w:tcPr>
-          <w:p>
-            <w:pPr>
-              <w:pStyle w:val="normal1"/>
-              <w:pBdr/>
+            <w:tcW w:w="6509" w:type="dxa"/>
+            <w:tcBorders>
+              <w:top w:val="single" w:sz="4" w:space="0" w:color="000000"/>
+              <w:left w:val="single" w:sz="4" w:space="0" w:color="000000"/>
+              <w:bottom w:val="single" w:sz="4" w:space="0" w:color="000000"/>
+              <w:right w:val="single" w:sz="4" w:space="0" w:color="000000"/>
+            </w:tcBorders>
+          </w:tcPr>
+          <w:p>
+            <w:pPr>
+              <w:pStyle w:val="normal1"/>
               <w:spacing w:lineRule="auto" w:line="240" w:before="0" w:after="240"/>
               <w:rPr>
                 <w:rFonts w:ascii="Arial" w:hAnsi="Arial" w:eastAsia="Arial" w:cs="Arial"/>
@@ -1629,18 +1549,17 @@
         </w:tc>
         <w:tc>
           <w:tcPr>
-            <w:tcW w:w="3836" w:type="dxa"/>
-            <w:tcBorders>
-              <w:top w:val="single" w:sz="4" w:space="0" w:color="000000"/>
-              <w:left w:val="single" w:sz="4" w:space="0" w:color="000000"/>
-              <w:bottom w:val="single" w:sz="4" w:space="0" w:color="000000"/>
-              <w:right w:val="single" w:sz="4" w:space="0" w:color="000000"/>
-            </w:tcBorders>
-          </w:tcPr>
-          <w:p>
-            <w:pPr>
-              <w:pStyle w:val="normal1"/>
-              <w:pBdr/>
+            <w:tcW w:w="3837" w:type="dxa"/>
+            <w:tcBorders>
+              <w:top w:val="single" w:sz="4" w:space="0" w:color="000000"/>
+              <w:left w:val="single" w:sz="4" w:space="0" w:color="000000"/>
+              <w:bottom w:val="single" w:sz="4" w:space="0" w:color="000000"/>
+              <w:right w:val="single" w:sz="4" w:space="0" w:color="000000"/>
+            </w:tcBorders>
+          </w:tcPr>
+          <w:p>
+            <w:pPr>
+              <w:pStyle w:val="normal1"/>
               <w:spacing w:lineRule="auto" w:line="240" w:before="0" w:after="240"/>
               <w:rPr>
                 <w:rFonts w:ascii="Arial" w:hAnsi="Arial" w:eastAsia="Arial" w:cs="Arial"/>
@@ -1678,7 +1597,6 @@
                 <w:ilvl w:val="1"/>
                 <w:numId w:val="1"/>
               </w:numPr>
-              <w:pBdr/>
               <w:spacing w:lineRule="auto" w:line="276" w:before="0" w:after="200"/>
               <w:ind w:hanging="432" w:left="432"/>
               <w:rPr>
@@ -1697,18 +1615,17 @@
         </w:tc>
         <w:tc>
           <w:tcPr>
-            <w:tcW w:w="6510" w:type="dxa"/>
-            <w:tcBorders>
-              <w:top w:val="single" w:sz="4" w:space="0" w:color="000000"/>
-              <w:left w:val="single" w:sz="4" w:space="0" w:color="000000"/>
-              <w:bottom w:val="single" w:sz="4" w:space="0" w:color="000000"/>
-              <w:right w:val="single" w:sz="4" w:space="0" w:color="000000"/>
-            </w:tcBorders>
-          </w:tcPr>
-          <w:p>
-            <w:pPr>
-              <w:pStyle w:val="normal1"/>
-              <w:pBdr/>
+            <w:tcW w:w="6509" w:type="dxa"/>
+            <w:tcBorders>
+              <w:top w:val="single" w:sz="4" w:space="0" w:color="000000"/>
+              <w:left w:val="single" w:sz="4" w:space="0" w:color="000000"/>
+              <w:bottom w:val="single" w:sz="4" w:space="0" w:color="000000"/>
+              <w:right w:val="single" w:sz="4" w:space="0" w:color="000000"/>
+            </w:tcBorders>
+          </w:tcPr>
+          <w:p>
+            <w:pPr>
+              <w:pStyle w:val="normal1"/>
               <w:spacing w:lineRule="auto" w:line="240" w:before="0" w:after="240"/>
               <w:rPr>
                 <w:rFonts w:ascii="Arial" w:hAnsi="Arial" w:eastAsia="Arial" w:cs="Arial"/>
@@ -1724,18 +1641,17 @@
         </w:tc>
         <w:tc>
           <w:tcPr>
-            <w:tcW w:w="3836" w:type="dxa"/>
-            <w:tcBorders>
-              <w:top w:val="single" w:sz="4" w:space="0" w:color="000000"/>
-              <w:left w:val="single" w:sz="4" w:space="0" w:color="000000"/>
-              <w:bottom w:val="single" w:sz="4" w:space="0" w:color="000000"/>
-              <w:right w:val="single" w:sz="4" w:space="0" w:color="000000"/>
-            </w:tcBorders>
-          </w:tcPr>
-          <w:p>
-            <w:pPr>
-              <w:pStyle w:val="normal1"/>
-              <w:pBdr/>
+            <w:tcW w:w="3837" w:type="dxa"/>
+            <w:tcBorders>
+              <w:top w:val="single" w:sz="4" w:space="0" w:color="000000"/>
+              <w:left w:val="single" w:sz="4" w:space="0" w:color="000000"/>
+              <w:bottom w:val="single" w:sz="4" w:space="0" w:color="000000"/>
+              <w:right w:val="single" w:sz="4" w:space="0" w:color="000000"/>
+            </w:tcBorders>
+          </w:tcPr>
+          <w:p>
+            <w:pPr>
+              <w:pStyle w:val="normal1"/>
               <w:spacing w:lineRule="auto" w:line="240" w:before="0" w:after="240"/>
               <w:rPr>
                 <w:rFonts w:ascii="Arial" w:hAnsi="Arial" w:eastAsia="Arial" w:cs="Arial"/>
@@ -1771,7 +1687,6 @@
                 <w:ilvl w:val="1"/>
                 <w:numId w:val="1"/>
               </w:numPr>
-              <w:pBdr/>
               <w:spacing w:before="0" w:after="200"/>
               <w:ind w:hanging="432" w:left="432"/>
               <w:rPr>
@@ -1784,31 +1699,23 @@
                 <w:rFonts w:eastAsia="Arial" w:cs="Arial" w:ascii="Arial" w:hAnsi="Arial"/>
                 <w:b/>
               </w:rPr>
-              <w:t>Incident respons</w:t>
-            </w:r>
-            <w:r>
-              <w:rPr>
-                <w:rFonts w:eastAsia="Arial" w:cs="Arial" w:ascii="Arial" w:hAnsi="Arial"/>
-                <w:b/>
-              </w:rPr>
-              <w:t>e</w:t>
-            </w:r>
-          </w:p>
-        </w:tc>
-        <w:tc>
-          <w:tcPr>
-            <w:tcW w:w="6510" w:type="dxa"/>
-            <w:tcBorders>
-              <w:top w:val="single" w:sz="4" w:space="0" w:color="000000"/>
-              <w:left w:val="single" w:sz="4" w:space="0" w:color="000000"/>
-              <w:bottom w:val="single" w:sz="4" w:space="0" w:color="000000"/>
-              <w:right w:val="single" w:sz="4" w:space="0" w:color="000000"/>
-            </w:tcBorders>
-          </w:tcPr>
-          <w:p>
-            <w:pPr>
-              <w:pStyle w:val="normal1"/>
-              <w:pBdr/>
+              <w:t>Incident response</w:t>
+            </w:r>
+          </w:p>
+        </w:tc>
+        <w:tc>
+          <w:tcPr>
+            <w:tcW w:w="6509" w:type="dxa"/>
+            <w:tcBorders>
+              <w:top w:val="single" w:sz="4" w:space="0" w:color="000000"/>
+              <w:left w:val="single" w:sz="4" w:space="0" w:color="000000"/>
+              <w:bottom w:val="single" w:sz="4" w:space="0" w:color="000000"/>
+              <w:right w:val="single" w:sz="4" w:space="0" w:color="000000"/>
+            </w:tcBorders>
+          </w:tcPr>
+          <w:p>
+            <w:pPr>
+              <w:pStyle w:val="normal1"/>
               <w:spacing w:lineRule="auto" w:line="240" w:before="0" w:after="240"/>
               <w:rPr>
                 <w:rFonts w:ascii="Arial" w:hAnsi="Arial" w:eastAsia="Arial" w:cs="Arial"/>
@@ -1825,18 +1732,17 @@
         </w:tc>
         <w:tc>
           <w:tcPr>
-            <w:tcW w:w="3836" w:type="dxa"/>
-            <w:tcBorders>
-              <w:top w:val="single" w:sz="4" w:space="0" w:color="000000"/>
-              <w:left w:val="single" w:sz="4" w:space="0" w:color="000000"/>
-              <w:bottom w:val="single" w:sz="4" w:space="0" w:color="000000"/>
-              <w:right w:val="single" w:sz="4" w:space="0" w:color="000000"/>
-            </w:tcBorders>
-          </w:tcPr>
-          <w:p>
-            <w:pPr>
-              <w:pStyle w:val="normal1"/>
-              <w:pBdr/>
+            <w:tcW w:w="3837" w:type="dxa"/>
+            <w:tcBorders>
+              <w:top w:val="single" w:sz="4" w:space="0" w:color="000000"/>
+              <w:left w:val="single" w:sz="4" w:space="0" w:color="000000"/>
+              <w:bottom w:val="single" w:sz="4" w:space="0" w:color="000000"/>
+              <w:right w:val="single" w:sz="4" w:space="0" w:color="000000"/>
+            </w:tcBorders>
+          </w:tcPr>
+          <w:p>
+            <w:pPr>
+              <w:pStyle w:val="normal1"/>
               <w:spacing w:lineRule="auto" w:line="240" w:before="0" w:after="240"/>
               <w:rPr>
                 <w:rFonts w:ascii="Arial" w:hAnsi="Arial" w:eastAsia="Arial" w:cs="Arial"/>
@@ -1859,7 +1765,6 @@
       <w:pPr>
         <w:pStyle w:val="normal1"/>
         <w:pageBreakBefore w:val="false"/>
-        <w:pBdr/>
         <w:rPr>
           <w:rFonts w:ascii="Arial" w:hAnsi="Arial" w:eastAsia="Arial" w:cs="Arial"/>
         </w:rPr>
@@ -1912,7 +1817,6 @@
                 <w:ilvl w:val="0"/>
                 <w:numId w:val="1"/>
               </w:numPr>
-              <w:pBdr/>
               <w:spacing w:lineRule="auto" w:line="276" w:before="240" w:after="200"/>
               <w:ind w:hanging="360" w:left="360"/>
               <w:rPr>
@@ -1949,7 +1853,6 @@
           <w:p>
             <w:pPr>
               <w:pStyle w:val="normal1"/>
-              <w:pBdr/>
               <w:spacing w:before="0" w:after="200"/>
               <w:rPr>
                 <w:rFonts w:ascii="Arial" w:hAnsi="Arial" w:eastAsia="Arial" w:cs="Arial"/>
@@ -1980,7 +1883,6 @@
           <w:p>
             <w:pPr>
               <w:pStyle w:val="normal1"/>
-              <w:pBdr/>
               <w:spacing w:before="0" w:after="200"/>
               <w:rPr>
                 <w:rFonts w:ascii="Arial" w:hAnsi="Arial" w:eastAsia="Arial" w:cs="Arial"/>
@@ -2011,7 +1913,6 @@
           <w:p>
             <w:pPr>
               <w:pStyle w:val="normal1"/>
-              <w:pBdr/>
               <w:spacing w:before="0" w:after="200"/>
               <w:rPr>
                 <w:rFonts w:ascii="Arial" w:hAnsi="Arial" w:eastAsia="Arial" w:cs="Arial"/>
@@ -2048,7 +1949,6 @@
                 <w:ilvl w:val="1"/>
                 <w:numId w:val="1"/>
               </w:numPr>
-              <w:pBdr/>
               <w:spacing w:lineRule="auto" w:line="276" w:before="0" w:after="200"/>
               <w:ind w:hanging="450" w:left="450"/>
               <w:rPr>
@@ -2078,7 +1978,6 @@
           <w:p>
             <w:pPr>
               <w:pStyle w:val="normal1"/>
-              <w:pBdr/>
               <w:spacing w:before="0" w:after="200"/>
               <w:rPr>
                 <w:rFonts w:ascii="Arial" w:hAnsi="Arial" w:eastAsia="Arial" w:cs="Arial"/>
@@ -2107,7 +2006,6 @@
               <w:pStyle w:val="normal1"/>
               <w:keepNext w:val="true"/>
               <w:widowControl w:val="false"/>
-              <w:pBdr/>
               <w:spacing w:lineRule="auto" w:line="240" w:before="120" w:after="60"/>
               <w:rPr>
                 <w:rFonts w:ascii="Arial" w:hAnsi="Arial" w:eastAsia="Arial" w:cs="Arial"/>
@@ -2142,7 +2040,6 @@
                 <w:ilvl w:val="1"/>
                 <w:numId w:val="1"/>
               </w:numPr>
-              <w:pBdr/>
               <w:spacing w:lineRule="auto" w:line="276" w:before="0" w:after="200"/>
               <w:ind w:hanging="450" w:left="450"/>
               <w:rPr>
@@ -2150,8 +2047,8 @@
                 <w:b/>
               </w:rPr>
             </w:pPr>
-            <w:bookmarkStart w:id="4" w:name="_30j0zll"/>
-            <w:bookmarkEnd w:id="4"/>
+            <w:bookmarkStart w:id="6" w:name="_30j0zll"/>
+            <w:bookmarkEnd w:id="6"/>
             <w:r>
               <w:rPr>
                 <w:rFonts w:eastAsia="Arial" w:cs="Arial" w:ascii="Arial" w:hAnsi="Arial"/>
@@ -2174,7 +2071,6 @@
           <w:p>
             <w:pPr>
               <w:pStyle w:val="normal1"/>
-              <w:pBdr/>
               <w:spacing w:before="0" w:after="200"/>
               <w:rPr>
                 <w:rFonts w:ascii="Arial" w:hAnsi="Arial" w:eastAsia="Arial" w:cs="Arial"/>
@@ -2202,7 +2098,6 @@
             <w:pPr>
               <w:pStyle w:val="normal1"/>
               <w:widowControl w:val="false"/>
-              <w:pBdr/>
               <w:spacing w:lineRule="auto" w:line="240" w:before="120" w:after="60"/>
               <w:rPr>
                 <w:rFonts w:ascii="Arial" w:hAnsi="Arial" w:eastAsia="Arial" w:cs="Arial"/>
@@ -2213,14 +2108,7 @@
                 <w:rFonts w:eastAsia="Arial" w:cs="Arial" w:ascii="Arial" w:hAnsi="Arial"/>
                 <w:i/>
               </w:rPr>
-              <w:t>/</w:t>
-            </w:r>
-            <w:r>
-              <w:rPr>
-                <w:rFonts w:eastAsia="Arial" w:cs="Arial" w:ascii="Arial" w:hAnsi="Arial"/>
-                <w:i/>
-              </w:rPr>
-              <w:t>clusters</w:t>
+              <w:t>/clusters</w:t>
             </w:r>
           </w:p>
         </w:tc>
@@ -2245,7 +2133,6 @@
                 <w:ilvl w:val="1"/>
                 <w:numId w:val="1"/>
               </w:numPr>
-              <w:pBdr/>
               <w:spacing w:before="0" w:after="200"/>
               <w:ind w:hanging="450" w:left="450"/>
               <w:rPr>
@@ -2275,7 +2162,6 @@
           <w:p>
             <w:pPr>
               <w:pStyle w:val="normal1"/>
-              <w:pBdr/>
               <w:spacing w:before="0" w:after="200"/>
               <w:rPr>
                 <w:rFonts w:ascii="Arial" w:hAnsi="Arial" w:eastAsia="Arial" w:cs="Arial"/>
@@ -2303,7 +2189,6 @@
             <w:pPr>
               <w:pStyle w:val="normal1"/>
               <w:widowControl w:val="false"/>
-              <w:pBdr/>
               <w:spacing w:lineRule="auto" w:line="240" w:before="120" w:after="60"/>
               <w:rPr>
                 <w:rFonts w:ascii="Arial" w:hAnsi="Arial" w:eastAsia="Arial" w:cs="Arial"/>
@@ -2316,14 +2201,7 @@
                 <w:rFonts w:eastAsia="Arial" w:cs="Arial" w:ascii="Arial" w:hAnsi="Arial"/>
                 <w:i/>
               </w:rPr>
-              <w:t>/</w:t>
-            </w:r>
-            <w:r>
-              <w:rPr>
-                <w:rFonts w:eastAsia="Arial" w:cs="Arial" w:ascii="Arial" w:hAnsi="Arial"/>
-                <w:i/>
-              </w:rPr>
-              <w:t>alerts</w:t>
+              <w:t>/alerts</w:t>
             </w:r>
           </w:p>
         </w:tc>
@@ -2348,7 +2226,6 @@
                 <w:ilvl w:val="1"/>
                 <w:numId w:val="1"/>
               </w:numPr>
-              <w:pBdr/>
               <w:spacing w:before="0" w:after="200"/>
               <w:ind w:hanging="450" w:left="450"/>
               <w:rPr>
@@ -2378,7 +2255,6 @@
           <w:p>
             <w:pPr>
               <w:pStyle w:val="normal1"/>
-              <w:pBdr/>
               <w:spacing w:before="0" w:after="200"/>
               <w:rPr>
                 <w:rFonts w:ascii="Arial" w:hAnsi="Arial" w:eastAsia="Arial" w:cs="Arial"/>
@@ -2406,7 +2282,6 @@
             <w:pPr>
               <w:pStyle w:val="normal1"/>
               <w:widowControl w:val="false"/>
-              <w:pBdr/>
               <w:spacing w:lineRule="auto" w:line="240" w:before="120" w:after="60"/>
               <w:rPr>
                 <w:rFonts w:ascii="Arial" w:hAnsi="Arial" w:eastAsia="Arial" w:cs="Arial"/>
@@ -2419,14 +2294,7 @@
                 <w:rFonts w:eastAsia="Arial" w:cs="Arial" w:ascii="Arial" w:hAnsi="Arial"/>
                 <w:i/>
               </w:rPr>
-              <w:t>/</w:t>
-            </w:r>
-            <w:r>
-              <w:rPr>
-                <w:rFonts w:eastAsia="Arial" w:cs="Arial" w:ascii="Arial" w:hAnsi="Arial"/>
-                <w:i/>
-              </w:rPr>
-              <w:t>policies</w:t>
+              <w:t>/policies</w:t>
             </w:r>
           </w:p>
         </w:tc>
@@ -2451,7 +2319,6 @@
                 <w:ilvl w:val="1"/>
                 <w:numId w:val="1"/>
               </w:numPr>
-              <w:pBdr/>
               <w:spacing w:before="0" w:after="200"/>
               <w:ind w:hanging="450" w:left="450"/>
               <w:rPr>
@@ -2481,7 +2348,6 @@
           <w:p>
             <w:pPr>
               <w:pStyle w:val="normal1"/>
-              <w:pBdr/>
               <w:spacing w:lineRule="auto" w:line="240" w:before="0" w:after="240"/>
               <w:rPr>
                 <w:rFonts w:ascii="Arial" w:hAnsi="Arial" w:eastAsia="Arial" w:cs="Arial"/>
@@ -2560,7 +2426,6 @@
           <w:p>
             <w:pPr>
               <w:pStyle w:val="normal1"/>
-              <w:pBdr/>
               <w:spacing w:lineRule="auto" w:line="240" w:before="0" w:after="240"/>
               <w:rPr>
                 <w:rFonts w:ascii="Arial" w:hAnsi="Arial" w:eastAsia="Arial" w:cs="Arial"/>
@@ -2598,7 +2463,6 @@
                 <w:ilvl w:val="1"/>
                 <w:numId w:val="1"/>
               </w:numPr>
-              <w:pBdr/>
               <w:spacing w:before="0" w:after="200"/>
               <w:ind w:hanging="450" w:left="450"/>
               <w:rPr>
@@ -2628,7 +2492,6 @@
           <w:p>
             <w:pPr>
               <w:pStyle w:val="normal1"/>
-              <w:pBdr/>
               <w:spacing w:lineRule="auto" w:line="240" w:before="0" w:after="240"/>
               <w:rPr>
                 <w:rFonts w:ascii="Arial" w:hAnsi="Arial" w:eastAsia="Arial" w:cs="Arial"/>
@@ -2655,7 +2518,6 @@
           <w:p>
             <w:pPr>
               <w:pStyle w:val="normal1"/>
-              <w:pBdr/>
               <w:spacing w:lineRule="auto" w:line="240" w:before="0" w:after="240"/>
               <w:rPr>
                 <w:rFonts w:ascii="Arial" w:hAnsi="Arial" w:eastAsia="Arial" w:cs="Arial"/>
@@ -2693,7 +2555,6 @@
                 <w:ilvl w:val="1"/>
                 <w:numId w:val="1"/>
               </w:numPr>
-              <w:pBdr/>
               <w:spacing w:lineRule="auto" w:line="276" w:before="0" w:after="200"/>
               <w:ind w:hanging="450" w:left="450"/>
               <w:rPr>
@@ -2706,7 +2567,7 @@
                 <w:rFonts w:eastAsia="Arial" w:cs="Arial" w:ascii="Arial" w:hAnsi="Arial"/>
                 <w:b/>
               </w:rPr>
-              <w:t xml:space="preserve">User Data </w:t>
+              <w:t>User Data</w:t>
             </w:r>
           </w:p>
         </w:tc>
@@ -2723,7 +2584,6 @@
           <w:p>
             <w:pPr>
               <w:pStyle w:val="normal1"/>
-              <w:pBdr/>
               <w:spacing w:lineRule="auto" w:line="240" w:before="0" w:after="240"/>
               <w:rPr>
                 <w:rFonts w:ascii="Arial" w:hAnsi="Arial" w:eastAsia="Arial" w:cs="Arial"/>
@@ -2815,7 +2675,6 @@
           <w:p>
             <w:pPr>
               <w:pStyle w:val="normal1"/>
-              <w:pBdr/>
               <w:spacing w:lineRule="auto" w:line="240" w:before="0" w:after="240"/>
               <w:rPr>
                 <w:rFonts w:ascii="Arial" w:hAnsi="Arial" w:eastAsia="Arial" w:cs="Arial"/>
@@ -2851,7 +2710,6 @@
                 <w:ilvl w:val="1"/>
                 <w:numId w:val="1"/>
               </w:numPr>
-              <w:pBdr/>
               <w:spacing w:before="0" w:after="200"/>
               <w:ind w:hanging="450" w:left="450"/>
               <w:rPr>
@@ -2881,7 +2739,6 @@
           <w:p>
             <w:pPr>
               <w:pStyle w:val="normal1"/>
-              <w:pBdr/>
               <w:spacing w:lineRule="auto" w:line="240" w:before="0" w:after="240"/>
               <w:rPr>
                 <w:rFonts w:ascii="Arial" w:hAnsi="Arial" w:eastAsia="Arial" w:cs="Arial"/>
@@ -2908,7 +2765,6 @@
           <w:p>
             <w:pPr>
               <w:pStyle w:val="normal1"/>
-              <w:pBdr/>
               <w:spacing w:lineRule="auto" w:line="240" w:before="0" w:after="240"/>
               <w:rPr>
                 <w:rFonts w:ascii="Arial" w:hAnsi="Arial" w:eastAsia="Arial" w:cs="Arial"/>
@@ -2921,14 +2777,7 @@
                 <w:rFonts w:eastAsia="Arial" w:cs="Arial" w:ascii="Arial" w:hAnsi="Arial"/>
                 <w:i/>
               </w:rPr>
-              <w:t>/</w:t>
-            </w:r>
-            <w:r>
-              <w:rPr>
-                <w:rFonts w:eastAsia="Arial" w:cs="Arial" w:ascii="Arial" w:hAnsi="Arial"/>
-                <w:i/>
-              </w:rPr>
-              <w:t>reports</w:t>
+              <w:t>/reports</w:t>
             </w:r>
           </w:p>
         </w:tc>
@@ -2953,7 +2802,6 @@
                 <w:ilvl w:val="1"/>
                 <w:numId w:val="1"/>
               </w:numPr>
-              <w:pBdr/>
               <w:spacing w:lineRule="auto" w:line="276" w:before="0" w:after="200"/>
               <w:ind w:hanging="432" w:left="432"/>
               <w:rPr>
@@ -2983,7 +2831,6 @@
           <w:p>
             <w:pPr>
               <w:pStyle w:val="normal1"/>
-              <w:pBdr/>
               <w:spacing w:lineRule="auto" w:line="240" w:before="0" w:after="240"/>
               <w:rPr>
                 <w:rFonts w:ascii="Arial" w:hAnsi="Arial" w:eastAsia="Arial" w:cs="Arial"/>
@@ -3023,7 +2870,6 @@
           <w:p>
             <w:pPr>
               <w:pStyle w:val="normal1"/>
-              <w:pBdr/>
               <w:spacing w:lineRule="auto" w:line="240" w:before="0" w:after="240"/>
               <w:rPr>
                 <w:rFonts w:ascii="Arial" w:hAnsi="Arial" w:eastAsia="Arial" w:cs="Arial"/>
@@ -3044,7 +2890,6 @@
       <w:pPr>
         <w:pStyle w:val="normal1"/>
         <w:pageBreakBefore w:val="false"/>
-        <w:pBdr/>
         <w:rPr>
           <w:rFonts w:ascii="Arial" w:hAnsi="Arial" w:eastAsia="Arial" w:cs="Arial"/>
         </w:rPr>
@@ -3097,7 +2942,6 @@
                 <w:ilvl w:val="0"/>
                 <w:numId w:val="1"/>
               </w:numPr>
-              <w:pBdr/>
               <w:spacing w:lineRule="auto" w:line="276" w:before="240" w:after="200"/>
               <w:ind w:hanging="360" w:left="360"/>
               <w:rPr>
@@ -3134,7 +2978,6 @@
           <w:p>
             <w:pPr>
               <w:pStyle w:val="normal1"/>
-              <w:pBdr/>
               <w:spacing w:before="0" w:after="200"/>
               <w:rPr>
                 <w:rFonts w:ascii="Arial" w:hAnsi="Arial" w:eastAsia="Arial" w:cs="Arial"/>
@@ -3165,7 +3008,6 @@
           <w:p>
             <w:pPr>
               <w:pStyle w:val="normal1"/>
-              <w:pBdr/>
               <w:spacing w:before="0" w:after="200"/>
               <w:rPr>
                 <w:rFonts w:ascii="Arial" w:hAnsi="Arial" w:eastAsia="Arial" w:cs="Arial"/>
@@ -3196,7 +3038,6 @@
           <w:p>
             <w:pPr>
               <w:pStyle w:val="normal1"/>
-              <w:pBdr/>
               <w:spacing w:before="0" w:after="200"/>
               <w:rPr>
                 <w:rFonts w:ascii="Arial" w:hAnsi="Arial" w:eastAsia="Arial" w:cs="Arial"/>
@@ -3233,7 +3074,6 @@
                 <w:ilvl w:val="1"/>
                 <w:numId w:val="1"/>
               </w:numPr>
-              <w:pBdr/>
               <w:spacing w:lineRule="auto" w:line="276" w:before="0" w:after="200"/>
               <w:ind w:hanging="450" w:left="450"/>
               <w:rPr>
@@ -3263,7 +3103,6 @@
           <w:p>
             <w:pPr>
               <w:pStyle w:val="normal1"/>
-              <w:pBdr/>
               <w:spacing w:before="0" w:after="200"/>
               <w:rPr>
                 <w:rFonts w:ascii="Arial" w:hAnsi="Arial" w:eastAsia="Arial" w:cs="Arial"/>
@@ -3344,7 +3183,6 @@
               <w:pStyle w:val="normal1"/>
               <w:keepNext w:val="true"/>
               <w:widowControl w:val="false"/>
-              <w:pBdr/>
               <w:spacing w:lineRule="auto" w:line="240" w:before="120" w:after="60"/>
               <w:rPr>
                 <w:rFonts w:ascii="Arial" w:hAnsi="Arial" w:eastAsia="Arial" w:cs="Arial"/>
@@ -3382,7 +3220,6 @@
                 <w:ilvl w:val="1"/>
                 <w:numId w:val="1"/>
               </w:numPr>
-              <w:pBdr/>
               <w:spacing w:lineRule="auto" w:line="276" w:before="0" w:after="200"/>
               <w:ind w:hanging="450" w:left="450"/>
               <w:rPr>
@@ -3412,7 +3249,6 @@
           <w:p>
             <w:pPr>
               <w:pStyle w:val="normal1"/>
-              <w:pBdr/>
               <w:spacing w:before="0" w:after="200"/>
               <w:rPr>
                 <w:rFonts w:ascii="Arial" w:hAnsi="Arial" w:eastAsia="Arial" w:cs="Arial"/>
@@ -3480,7 +3316,6 @@
               <w:pStyle w:val="normal1"/>
               <w:keepNext w:val="true"/>
               <w:widowControl w:val="false"/>
-              <w:pBdr/>
               <w:spacing w:lineRule="auto" w:line="240" w:before="120" w:after="60"/>
               <w:rPr>
                 <w:rFonts w:ascii="Arial" w:hAnsi="Arial" w:eastAsia="Arial" w:cs="Arial"/>
@@ -3518,7 +3353,6 @@
                 <w:ilvl w:val="1"/>
                 <w:numId w:val="1"/>
               </w:numPr>
-              <w:pBdr/>
               <w:spacing w:before="0" w:after="200"/>
               <w:ind w:hanging="450" w:left="450"/>
               <w:rPr>
@@ -3548,7 +3382,6 @@
           <w:p>
             <w:pPr>
               <w:pStyle w:val="normal1"/>
-              <w:pBdr/>
               <w:spacing w:before="0" w:after="200"/>
               <w:rPr>
                 <w:rFonts w:ascii="Arial" w:hAnsi="Arial" w:eastAsia="Arial" w:cs="Arial"/>
@@ -3603,7 +3436,6 @@
               <w:pStyle w:val="normal1"/>
               <w:keepNext w:val="true"/>
               <w:widowControl w:val="false"/>
-              <w:pBdr/>
               <w:spacing w:lineRule="auto" w:line="240" w:before="120" w:after="60"/>
               <w:rPr>
                 <w:rFonts w:ascii="Arial" w:hAnsi="Arial" w:eastAsia="Arial" w:cs="Arial"/>
@@ -3641,7 +3473,6 @@
                 <w:ilvl w:val="1"/>
                 <w:numId w:val="1"/>
               </w:numPr>
-              <w:pBdr/>
               <w:spacing w:before="0" w:after="200"/>
               <w:ind w:hanging="450" w:left="450"/>
               <w:rPr>
@@ -3671,7 +3502,6 @@
           <w:p>
             <w:pPr>
               <w:pStyle w:val="normal1"/>
-              <w:pBdr/>
               <w:spacing w:before="0" w:after="200"/>
               <w:rPr>
                 <w:rFonts w:ascii="Arial" w:hAnsi="Arial" w:eastAsia="Arial" w:cs="Arial"/>
@@ -3726,7 +3556,6 @@
               <w:pStyle w:val="normal1"/>
               <w:keepNext w:val="true"/>
               <w:widowControl w:val="false"/>
-              <w:pBdr/>
               <w:spacing w:lineRule="auto" w:line="240" w:before="120" w:after="60"/>
               <w:rPr>
                 <w:rFonts w:ascii="Arial" w:hAnsi="Arial" w:eastAsia="Arial" w:cs="Arial"/>
@@ -3764,7 +3593,6 @@
                 <w:ilvl w:val="1"/>
                 <w:numId w:val="1"/>
               </w:numPr>
-              <w:pBdr/>
               <w:spacing w:before="0" w:after="200"/>
               <w:ind w:hanging="450" w:left="450"/>
               <w:rPr>
@@ -3794,7 +3622,6 @@
           <w:p>
             <w:pPr>
               <w:pStyle w:val="normal1"/>
-              <w:pBdr/>
               <w:spacing w:before="0" w:after="200"/>
               <w:rPr>
                 <w:rFonts w:ascii="Arial" w:hAnsi="Arial" w:eastAsia="Arial" w:cs="Arial"/>
@@ -3823,7 +3650,6 @@
               <w:pStyle w:val="normal1"/>
               <w:keepNext w:val="true"/>
               <w:widowControl w:val="false"/>
-              <w:pBdr/>
               <w:spacing w:lineRule="auto" w:line="240" w:before="120" w:after="60"/>
               <w:rPr>
                 <w:rFonts w:ascii="Arial" w:hAnsi="Arial" w:eastAsia="Arial" w:cs="Arial"/>
@@ -3836,14 +3662,7 @@
                 <w:rFonts w:eastAsia="Arial" w:cs="Arial" w:ascii="Arial" w:hAnsi="Arial"/>
                 <w:i/>
               </w:rPr>
-              <w:t>/api/</w:t>
-            </w:r>
-            <w:r>
-              <w:rPr>
-                <w:rFonts w:eastAsia="Arial" w:cs="Arial" w:ascii="Arial" w:hAnsi="Arial"/>
-                <w:i/>
-              </w:rPr>
-              <w:t>clusters</w:t>
+              <w:t>/api/clusters</w:t>
             </w:r>
           </w:p>
         </w:tc>
@@ -3868,7 +3687,6 @@
                 <w:ilvl w:val="1"/>
                 <w:numId w:val="1"/>
               </w:numPr>
-              <w:pBdr/>
               <w:spacing w:before="0" w:after="200"/>
               <w:ind w:hanging="450" w:left="450"/>
               <w:rPr>
@@ -3898,7 +3716,6 @@
           <w:p>
             <w:pPr>
               <w:pStyle w:val="normal1"/>
-              <w:pBdr/>
               <w:spacing w:before="0" w:after="200"/>
               <w:rPr>
                 <w:rFonts w:ascii="Arial" w:hAnsi="Arial" w:eastAsia="Arial" w:cs="Arial"/>
@@ -3927,7 +3744,6 @@
               <w:pStyle w:val="normal1"/>
               <w:keepNext w:val="true"/>
               <w:widowControl w:val="false"/>
-              <w:pBdr/>
               <w:spacing w:lineRule="auto" w:line="240" w:before="120" w:after="60"/>
               <w:rPr>
                 <w:rFonts w:ascii="Arial" w:hAnsi="Arial" w:eastAsia="Arial" w:cs="Arial"/>
@@ -3940,14 +3756,7 @@
                 <w:rFonts w:eastAsia="Arial" w:cs="Arial" w:ascii="Arial" w:hAnsi="Arial"/>
                 <w:i/>
               </w:rPr>
-              <w:t>/api/</w:t>
-            </w:r>
-            <w:r>
-              <w:rPr>
-                <w:rFonts w:eastAsia="Arial" w:cs="Arial" w:ascii="Arial" w:hAnsi="Arial"/>
-                <w:i/>
-              </w:rPr>
-              <w:t>policies</w:t>
+              <w:t>/api/policies</w:t>
             </w:r>
           </w:p>
         </w:tc>
@@ -3972,7 +3781,6 @@
                 <w:ilvl w:val="1"/>
                 <w:numId w:val="1"/>
               </w:numPr>
-              <w:pBdr/>
               <w:spacing w:lineRule="auto" w:line="276" w:before="0" w:after="200"/>
               <w:ind w:hanging="450" w:left="450"/>
               <w:rPr>
@@ -4002,7 +3810,6 @@
           <w:p>
             <w:pPr>
               <w:pStyle w:val="normal1"/>
-              <w:pBdr/>
               <w:spacing w:before="0" w:after="200"/>
               <w:rPr>
                 <w:rFonts w:ascii="Arial" w:hAnsi="Arial" w:eastAsia="Arial" w:cs="Arial"/>
@@ -4012,13 +3819,7 @@
               <w:rPr>
                 <w:rFonts w:eastAsia="Arial" w:cs="Arial" w:ascii="Arial" w:hAnsi="Arial"/>
               </w:rPr>
-              <w:t>GET r</w:t>
-            </w:r>
-            <w:r>
-              <w:rPr>
-                <w:rFonts w:eastAsia="Arial" w:cs="Arial" w:ascii="Arial" w:hAnsi="Arial"/>
-              </w:rPr>
-              <w:t>eal-time security alerts using SSE/WebSockets.</w:t>
+              <w:t>GET real-time security alerts using SSE/WebSockets.</w:t>
             </w:r>
           </w:p>
         </w:tc>
@@ -4036,7 +3837,6 @@
             <w:pPr>
               <w:pStyle w:val="normal1"/>
               <w:widowControl w:val="false"/>
-              <w:pBdr/>
               <w:spacing w:lineRule="auto" w:line="240" w:before="120" w:after="60"/>
               <w:rPr>
                 <w:rFonts w:ascii="Arial" w:hAnsi="Arial" w:eastAsia="Arial" w:cs="Arial"/>
@@ -4072,7 +3872,6 @@
                 <w:ilvl w:val="1"/>
                 <w:numId w:val="1"/>
               </w:numPr>
-              <w:pBdr/>
               <w:spacing w:lineRule="auto" w:line="276" w:before="0" w:after="200"/>
               <w:ind w:hanging="450" w:left="450"/>
               <w:rPr>
@@ -4102,7 +3901,6 @@
           <w:p>
             <w:pPr>
               <w:pStyle w:val="normal1"/>
-              <w:pBdr/>
               <w:spacing w:before="0" w:after="200"/>
               <w:rPr>
                 <w:rFonts w:ascii="Arial" w:hAnsi="Arial" w:eastAsia="Arial" w:cs="Arial"/>
@@ -4131,7 +3929,6 @@
               <w:pStyle w:val="normal1"/>
               <w:keepNext w:val="true"/>
               <w:widowControl w:val="false"/>
-              <w:pBdr/>
               <w:spacing w:lineRule="auto" w:line="240" w:before="120" w:after="60"/>
               <w:rPr>
                 <w:rFonts w:ascii="Arial" w:hAnsi="Arial" w:eastAsia="Arial" w:cs="Arial"/>
@@ -4154,7 +3951,6 @@
       <w:pPr>
         <w:pStyle w:val="normal1"/>
         <w:pageBreakBefore w:val="false"/>
-        <w:pBdr/>
         <w:spacing w:before="0" w:after="200"/>
         <w:rPr>
           <w:rFonts w:ascii="Arial" w:hAnsi="Arial" w:eastAsia="Arial" w:cs="Arial"/>
@@ -4165,6 +3961,9 @@
           <w:rFonts w:eastAsia="Arial" w:cs="Arial" w:ascii="Arial" w:hAnsi="Arial"/>
         </w:rPr>
       </w:r>
+      <w:bookmarkStart w:id="7" w:name="__DdeLink__437_2367725694"/>
+      <w:bookmarkStart w:id="8" w:name="__DdeLink__437_2367725694"/>
+      <w:bookmarkEnd w:id="8"/>
     </w:p>
     <w:sectPr>
       <w:headerReference w:type="even" r:id="rId2"/>
@@ -4206,7 +4005,6 @@
     <w:pPr>
       <w:pStyle w:val="normal1"/>
       <w:pageBreakBefore w:val="false"/>
-      <w:pBdr/>
       <w:tabs>
         <w:tab w:val="clear" w:pos="720"/>
         <w:tab w:val="left" w:pos="9270" w:leader="none"/>
@@ -4239,7 +4037,7 @@
     <w:hyperlink r:id="rId1">
       <w:r>
         <w:rPr>
-          <w:rStyle w:val="ListLabel10"/>
+          <w:rStyle w:val="ListLabel37"/>
           <w:color w:val="0000FF"/>
           <w:u w:val="single"/>
         </w:rPr>
@@ -4279,7 +4077,6 @@
     <w:pPr>
       <w:pStyle w:val="normal1"/>
       <w:pageBreakBefore w:val="false"/>
-      <w:pBdr/>
       <w:tabs>
         <w:tab w:val="clear" w:pos="720"/>
         <w:tab w:val="center" w:pos="4703" w:leader="none"/>
@@ -4301,7 +4098,6 @@
     <w:pPr>
       <w:pStyle w:val="normal1"/>
       <w:pageBreakBefore w:val="false"/>
-      <w:pBdr/>
       <w:tabs>
         <w:tab w:val="clear" w:pos="720"/>
         <w:tab w:val="left" w:pos="9270" w:leader="none"/>
@@ -4334,7 +4130,7 @@
     <w:hyperlink r:id="rId1">
       <w:r>
         <w:rPr>
-          <w:rStyle w:val="ListLabel10"/>
+          <w:rStyle w:val="ListLabel37"/>
           <w:color w:val="0000FF"/>
           <w:u w:val="single"/>
         </w:rPr>
@@ -4374,7 +4170,6 @@
     <w:pPr>
       <w:pStyle w:val="normal1"/>
       <w:pageBreakBefore w:val="false"/>
-      <w:pBdr/>
       <w:tabs>
         <w:tab w:val="clear" w:pos="720"/>
         <w:tab w:val="center" w:pos="4703" w:leader="none"/>
@@ -4411,7 +4206,6 @@
     <w:pPr>
       <w:pStyle w:val="normal1"/>
       <w:pageBreakBefore w:val="false"/>
-      <w:pBdr/>
       <w:tabs>
         <w:tab w:val="clear" w:pos="720"/>
         <w:tab w:val="center" w:pos="4703" w:leader="none"/>
@@ -4433,7 +4227,6 @@
     <w:pPr>
       <w:pStyle w:val="normal1"/>
       <w:pageBreakBefore w:val="false"/>
-      <w:pBdr/>
       <w:tabs>
         <w:tab w:val="clear" w:pos="720"/>
         <w:tab w:val="center" w:pos="4703" w:leader="none"/>
@@ -4982,6 +4775,7 @@
     <w:qFormat/>
     <w:pPr>
       <w:widowControl/>
+      <w:suppressAutoHyphens w:val="true"/>
       <w:bidi w:val="0"/>
       <w:spacing w:lineRule="auto" w:line="276" w:before="0" w:after="200"/>
       <w:jc w:val="left"/>
@@ -5190,6 +4984,7 @@
     <w:qFormat/>
     <w:pPr>
       <w:widowControl/>
+      <w:suppressAutoHyphens w:val="true"/>
       <w:bidi w:val="0"/>
       <w:spacing w:lineRule="auto" w:line="276" w:before="0" w:after="200"/>
       <w:jc w:val="left"/>

</xml_diff>